<commit_message>
added genome version to methods
</commit_message>
<xml_diff>
--- a/UKGM_Neuropathologie_RNA_Panel_Details.docx
+++ b/UKGM_Neuropathologie_RNA_Panel_Details.docx
@@ -36,15 +36,7 @@
       </w:pPr>
       <w:r>
         <w:rPr/>
-        <w:t>Im Rahmen dieser Analyse wird eine NGS Analyse mittels Short-Read-Sequencing Technologie durchgeführt, welche zur Detektion von DNS-Veränderungen in bestimmten genomischen Bereichen genutzt wird. Zur Anreicherung, der Zielregionen wird ein sondenbasiertes Hybridiersungsverfahren genutzt (AGILENT SureSelect Enzymatic Fragmentation Kit und SureSelect XT HS Target Enrichment revA, GIN_RNA_FUSION_v0 Panel – Details siehe https://github.com/Neuropathology-Giessen/GIN-</w:t>
-      </w:r>
-      <w:r>
-        <w:rPr/>
-        <w:t>RNA</w:t>
-      </w:r>
-      <w:r>
-        <w:rPr/>
-        <w:t xml:space="preserve">-Panel-Details), welches mittels eines Pipettierroboters (AGILENT Magnis NGS Prep System) ausgeführt wird. Die </w:t>
+        <w:t xml:space="preserve">Im Rahmen dieser Analyse wird eine NGS Analyse mittels Short-Read-Sequencing Technologie durchgeführt, welche zur Detektion von DNS-Veränderungen in bestimmten genomischen Bereichen genutzt wird. Zur Anreicherung, der Zielregionen wird ein sondenbasiertes Hybridiersungsverfahren genutzt (AGILENT SureSelect Enzymatic Fragmentation Kit und SureSelect XT HS Target Enrichment revA, GIN_RNA_FUSION_v0 Panel – Details siehe https://github.com/Neuropathology-Giessen/GIN-RNA-Panel-Details), welches mittels eines Pipettierroboters (AGILENT Magnis NGS Prep System) ausgeführt wird. Die </w:t>
       </w:r>
       <w:r>
         <w:rPr>
@@ -75,7 +67,15 @@
       </w:pPr>
       <w:r>
         <w:rPr/>
-        <w:t>Die Analyse erfolgt mit EasyFuse in Kombination mit in-house Pipelines.</w:t>
+        <w:t xml:space="preserve">Die Analyse erfolgt mit EasyFuse in Kombination mit in-house Pipelines </w:t>
+      </w:r>
+      <w:r>
+        <w:rPr/>
+        <w:t>auf dem humanen Referenzgenom hg38/GRCh38</w:t>
+      </w:r>
+      <w:r>
+        <w:rPr/>
+        <w:t>.</w:t>
       </w:r>
     </w:p>
     <w:p>
@@ -128,7 +128,6 @@
     <w:rPrDefault>
       <w:rPr>
         <w:rFonts w:ascii="Calibri" w:hAnsi="Calibri" w:eastAsia="Calibri" w:cs="" w:asciiTheme="minorHAnsi" w:cstheme="minorBidi" w:eastAsiaTheme="minorHAnsi" w:hAnsiTheme="minorHAnsi"/>
-        <w:sz w:val="24"/>
         <w:szCs w:val="24"/>
         <w:lang w:val="de-DE" w:eastAsia="en-US" w:bidi="ar-SA"/>
       </w:rPr>
@@ -522,6 +521,7 @@
     <w:qFormat/>
     <w:pPr>
       <w:widowControl/>
+      <w:suppressAutoHyphens w:val="true"/>
       <w:bidi w:val="0"/>
       <w:spacing w:before="0" w:after="0"/>
       <w:jc w:val="left"/>

</xml_diff>